<commit_message>
Fim do Curso de NPM
</commit_message>
<xml_diff>
--- a/Apostila de NPM.docx
+++ b/Apostila de NPM.docx
@@ -3292,56 +3292,1092 @@
         </w:rPr>
         <w:tab/>
       </w:r>
+      <w:r>
+        <w:rPr>
+          <w:rFonts w:hint="default" w:ascii="Bahnschrift Light SemiCondensed" w:hAnsi="Bahnschrift Light SemiCondensed"/>
+          <w:b w:val="0"/>
+          <w:bCs w:val="0"/>
+          <w:i w:val="0"/>
+          <w:iCs w:val="0"/>
+          <w:color w:val="auto"/>
+          <w:sz w:val="24"/>
+          <w:szCs w:val="24"/>
+          <w:u w:val="none"/>
+          <w:lang w:val="pt-BR"/>
+        </w:rPr>
+        <w:t xml:space="preserve">O </w:t>
+      </w:r>
+      <w:r>
+        <w:rPr>
+          <w:rFonts w:hint="default" w:ascii="Bahnschrift Light SemiCondensed" w:hAnsi="Bahnschrift Light SemiCondensed"/>
+          <w:b/>
+          <w:bCs/>
+          <w:i w:val="0"/>
+          <w:iCs w:val="0"/>
+          <w:color w:val="auto"/>
+          <w:sz w:val="24"/>
+          <w:szCs w:val="24"/>
+          <w:u w:val="none"/>
+          <w:lang w:val="pt-BR"/>
+        </w:rPr>
+        <w:t xml:space="preserve">Yarn </w:t>
+      </w:r>
+      <w:r>
+        <w:rPr>
+          <w:rFonts w:hint="default" w:ascii="Bahnschrift Light SemiCondensed" w:hAnsi="Bahnschrift Light SemiCondensed"/>
+          <w:b w:val="0"/>
+          <w:bCs w:val="0"/>
+          <w:i w:val="0"/>
+          <w:iCs w:val="0"/>
+          <w:color w:val="auto"/>
+          <w:sz w:val="24"/>
+          <w:szCs w:val="24"/>
+          <w:u w:val="none"/>
+          <w:lang w:val="pt-BR"/>
+        </w:rPr>
+        <w:t xml:space="preserve">é outro Gerenciador de Pacotes que segue a mesma linha de raciocínio que o </w:t>
+      </w:r>
+      <w:r>
+        <w:rPr>
+          <w:rFonts w:hint="default" w:ascii="Bahnschrift Light SemiCondensed" w:hAnsi="Bahnschrift Light SemiCondensed"/>
+          <w:b/>
+          <w:bCs/>
+          <w:i w:val="0"/>
+          <w:iCs w:val="0"/>
+          <w:color w:val="auto"/>
+          <w:sz w:val="24"/>
+          <w:szCs w:val="24"/>
+          <w:u w:val="none"/>
+          <w:lang w:val="pt-BR"/>
+        </w:rPr>
+        <w:t>NPM</w:t>
+      </w:r>
+      <w:r>
+        <w:rPr>
+          <w:rFonts w:hint="default" w:ascii="Bahnschrift Light SemiCondensed" w:hAnsi="Bahnschrift Light SemiCondensed"/>
+          <w:b w:val="0"/>
+          <w:bCs w:val="0"/>
+          <w:i w:val="0"/>
+          <w:iCs w:val="0"/>
+          <w:color w:val="auto"/>
+          <w:sz w:val="24"/>
+          <w:szCs w:val="24"/>
+          <w:u w:val="none"/>
+          <w:lang w:val="pt-BR"/>
+        </w:rPr>
+        <w:t xml:space="preserve">, e conforme o </w:t>
+      </w:r>
+      <w:r>
+        <w:rPr>
+          <w:rFonts w:hint="default" w:ascii="Bahnschrift Light SemiCondensed" w:hAnsi="Bahnschrift Light SemiCondensed"/>
+          <w:b/>
+          <w:bCs/>
+          <w:i w:val="0"/>
+          <w:iCs w:val="0"/>
+          <w:color w:val="auto"/>
+          <w:sz w:val="24"/>
+          <w:szCs w:val="24"/>
+          <w:u w:val="none"/>
+          <w:lang w:val="pt-BR"/>
+        </w:rPr>
+        <w:t xml:space="preserve">NPM </w:t>
+      </w:r>
+      <w:r>
+        <w:rPr>
+          <w:rFonts w:hint="default" w:ascii="Bahnschrift Light SemiCondensed" w:hAnsi="Bahnschrift Light SemiCondensed"/>
+          <w:b w:val="0"/>
+          <w:bCs w:val="0"/>
+          <w:i w:val="0"/>
+          <w:iCs w:val="0"/>
+          <w:color w:val="auto"/>
+          <w:sz w:val="24"/>
+          <w:szCs w:val="24"/>
+          <w:u w:val="none"/>
+          <w:lang w:val="pt-BR"/>
+        </w:rPr>
+        <w:t xml:space="preserve">evolui o </w:t>
+      </w:r>
+      <w:r>
+        <w:rPr>
+          <w:rFonts w:hint="default" w:ascii="Bahnschrift Light SemiCondensed" w:hAnsi="Bahnschrift Light SemiCondensed"/>
+          <w:b/>
+          <w:bCs/>
+          <w:i w:val="0"/>
+          <w:iCs w:val="0"/>
+          <w:color w:val="auto"/>
+          <w:sz w:val="24"/>
+          <w:szCs w:val="24"/>
+          <w:u w:val="none"/>
+          <w:lang w:val="pt-BR"/>
+        </w:rPr>
+        <w:t xml:space="preserve">Yarn </w:t>
+      </w:r>
+      <w:r>
+        <w:rPr>
+          <w:rFonts w:hint="default" w:ascii="Bahnschrift Light SemiCondensed" w:hAnsi="Bahnschrift Light SemiCondensed"/>
+          <w:b w:val="0"/>
+          <w:bCs w:val="0"/>
+          <w:i w:val="0"/>
+          <w:iCs w:val="0"/>
+          <w:color w:val="auto"/>
+          <w:sz w:val="24"/>
+          <w:szCs w:val="24"/>
+          <w:u w:val="none"/>
+          <w:lang w:val="pt-BR"/>
+        </w:rPr>
+        <w:t xml:space="preserve">evolui também. E para instalarmos ele é bem fácil. Basta começarmos instando o </w:t>
+      </w:r>
+      <w:r>
+        <w:rPr>
+          <w:rFonts w:hint="default" w:ascii="Bahnschrift Light SemiCondensed" w:hAnsi="Bahnschrift Light SemiCondensed"/>
+          <w:b/>
+          <w:bCs/>
+          <w:i w:val="0"/>
+          <w:iCs w:val="0"/>
+          <w:color w:val="auto"/>
+          <w:sz w:val="24"/>
+          <w:szCs w:val="24"/>
+          <w:u w:val="none"/>
+          <w:lang w:val="pt-BR"/>
+        </w:rPr>
+        <w:t xml:space="preserve">NPM </w:t>
+      </w:r>
+      <w:r>
+        <w:rPr>
+          <w:rFonts w:hint="default" w:ascii="Bahnschrift Light SemiCondensed" w:hAnsi="Bahnschrift Light SemiCondensed"/>
+          <w:b w:val="0"/>
+          <w:bCs w:val="0"/>
+          <w:i w:val="0"/>
+          <w:iCs w:val="0"/>
+          <w:color w:val="auto"/>
+          <w:sz w:val="24"/>
+          <w:szCs w:val="24"/>
+          <w:u w:val="none"/>
+          <w:lang w:val="pt-BR"/>
+        </w:rPr>
+        <w:t>e utilizarmos o seguinte comando...</w:t>
+      </w:r>
+    </w:p>
+    <w:p>
+      <w:pPr>
+        <w:rPr>
+          <w:rFonts w:hint="default" w:ascii="Bahnschrift Light SemiCondensed" w:hAnsi="Bahnschrift Light SemiCondensed"/>
+          <w:b w:val="0"/>
+          <w:bCs w:val="0"/>
+          <w:i w:val="0"/>
+          <w:iCs w:val="0"/>
+          <w:color w:val="auto"/>
+          <w:sz w:val="24"/>
+          <w:szCs w:val="24"/>
+          <w:u w:val="none"/>
+          <w:lang w:val="pt-BR"/>
+        </w:rPr>
+      </w:pPr>
+    </w:p>
+    <w:p>
+      <w:pPr>
+        <w:rPr>
+          <w:rFonts w:hint="default" w:ascii="Bahnschrift Light SemiCondensed" w:hAnsi="Bahnschrift Light SemiCondensed"/>
+          <w:b/>
+          <w:bCs/>
+          <w:i w:val="0"/>
+          <w:iCs w:val="0"/>
+          <w:color w:val="auto"/>
+          <w:sz w:val="24"/>
+          <w:szCs w:val="24"/>
+          <w:u w:val="none"/>
+          <w:lang w:val="pt-BR"/>
+        </w:rPr>
+      </w:pPr>
+      <w:r>
+        <w:rPr>
+          <w:rFonts w:hint="default" w:ascii="Bahnschrift Light SemiCondensed" w:hAnsi="Bahnschrift Light SemiCondensed"/>
+          <w:b/>
+          <w:bCs/>
+          <w:i w:val="0"/>
+          <w:iCs w:val="0"/>
+          <w:color w:val="auto"/>
+          <w:sz w:val="24"/>
+          <w:szCs w:val="24"/>
+          <w:u w:val="none"/>
+          <w:lang w:val="pt-BR"/>
+        </w:rPr>
+        <w:t>npm install --global yarn</w:t>
+      </w:r>
+    </w:p>
+    <w:p>
+      <w:pPr>
+        <w:rPr>
+          <w:rFonts w:hint="default" w:ascii="Bahnschrift Light SemiCondensed" w:hAnsi="Bahnschrift Light SemiCondensed"/>
+          <w:b/>
+          <w:bCs/>
+          <w:i w:val="0"/>
+          <w:iCs w:val="0"/>
+          <w:color w:val="auto"/>
+          <w:sz w:val="24"/>
+          <w:szCs w:val="24"/>
+          <w:u w:val="none"/>
+          <w:lang w:val="pt-BR"/>
+        </w:rPr>
+      </w:pPr>
+    </w:p>
+    <w:p>
+      <w:pPr>
+        <w:rPr>
+          <w:rFonts w:hint="default" w:ascii="Bahnschrift Light SemiCondensed" w:hAnsi="Bahnschrift Light SemiCondensed"/>
+          <w:b w:val="0"/>
+          <w:bCs w:val="0"/>
+          <w:i w:val="0"/>
+          <w:iCs w:val="0"/>
+          <w:color w:val="auto"/>
+          <w:sz w:val="24"/>
+          <w:szCs w:val="24"/>
+          <w:u w:val="none"/>
+          <w:lang w:val="pt-BR"/>
+        </w:rPr>
+      </w:pPr>
+      <w:r>
+        <w:rPr>
+          <w:rFonts w:hint="default" w:ascii="Bahnschrift Light SemiCondensed" w:hAnsi="Bahnschrift Light SemiCondensed"/>
+          <w:b w:val="0"/>
+          <w:bCs w:val="0"/>
+          <w:i w:val="0"/>
+          <w:iCs w:val="0"/>
+          <w:color w:val="auto"/>
+          <w:sz w:val="24"/>
+          <w:szCs w:val="24"/>
+          <w:u w:val="none"/>
+          <w:lang w:val="pt-BR"/>
+        </w:rPr>
+        <w:tab/>
+        <w:t>Esse tipo de instalação é uma instalação global no Gerenciador de Pacotes NPM.</w:t>
+      </w:r>
+    </w:p>
+    <w:p>
+      <w:pPr>
+        <w:rPr>
+          <w:rFonts w:hint="default" w:ascii="Bahnschrift Light SemiCondensed" w:hAnsi="Bahnschrift Light SemiCondensed"/>
+          <w:b w:val="0"/>
+          <w:bCs w:val="0"/>
+          <w:i w:val="0"/>
+          <w:iCs w:val="0"/>
+          <w:color w:val="auto"/>
+          <w:sz w:val="24"/>
+          <w:szCs w:val="24"/>
+          <w:u w:val="none"/>
+          <w:lang w:val="pt-BR"/>
+        </w:rPr>
+      </w:pPr>
+    </w:p>
+    <w:p>
+      <w:pPr>
+        <w:rPr>
+          <w:rFonts w:hint="default" w:ascii="Bahnschrift Light SemiCondensed" w:hAnsi="Bahnschrift Light SemiCondensed"/>
+          <w:b w:val="0"/>
+          <w:bCs w:val="0"/>
+          <w:i w:val="0"/>
+          <w:iCs w:val="0"/>
+          <w:color w:val="auto"/>
+          <w:sz w:val="24"/>
+          <w:szCs w:val="24"/>
+          <w:u w:val="none"/>
+          <w:lang w:val="pt-BR"/>
+        </w:rPr>
+      </w:pPr>
+      <w:r>
+        <w:rPr>
+          <w:rFonts w:hint="default" w:ascii="Bahnschrift Light SemiCondensed" w:hAnsi="Bahnschrift Light SemiCondensed"/>
+          <w:b w:val="0"/>
+          <w:bCs w:val="0"/>
+          <w:i w:val="0"/>
+          <w:iCs w:val="0"/>
+          <w:color w:val="auto"/>
+          <w:sz w:val="24"/>
+          <w:szCs w:val="24"/>
+          <w:u w:val="none"/>
+          <w:lang w:val="pt-BR"/>
+        </w:rPr>
+        <w:tab/>
+        <w:t>É possível também instalar o Yarn sem instalar necessariamente o NPM, usando o seguinte comando...</w:t>
+      </w:r>
+    </w:p>
+    <w:p>
+      <w:pPr>
+        <w:rPr>
+          <w:rFonts w:hint="default" w:ascii="Bahnschrift Light SemiCondensed" w:hAnsi="Bahnschrift Light SemiCondensed"/>
+          <w:b w:val="0"/>
+          <w:bCs w:val="0"/>
+          <w:i w:val="0"/>
+          <w:iCs w:val="0"/>
+          <w:color w:val="auto"/>
+          <w:sz w:val="24"/>
+          <w:szCs w:val="24"/>
+          <w:u w:val="none"/>
+          <w:lang w:val="pt-BR"/>
+        </w:rPr>
+      </w:pPr>
+    </w:p>
+    <w:p>
+      <w:pPr>
+        <w:rPr>
+          <w:rFonts w:hint="default" w:ascii="Bahnschrift Light SemiCondensed" w:hAnsi="Bahnschrift Light SemiCondensed"/>
+          <w:b/>
+          <w:bCs/>
+          <w:i w:val="0"/>
+          <w:iCs w:val="0"/>
+          <w:color w:val="auto"/>
+          <w:sz w:val="24"/>
+          <w:szCs w:val="24"/>
+          <w:u w:val="none"/>
+          <w:lang w:val="pt-BR"/>
+        </w:rPr>
+      </w:pPr>
+      <w:r>
+        <w:rPr>
+          <w:rFonts w:hint="default" w:ascii="Bahnschrift Light SemiCondensed" w:hAnsi="Bahnschrift Light SemiCondensed"/>
+          <w:b/>
+          <w:bCs/>
+          <w:i w:val="0"/>
+          <w:iCs w:val="0"/>
+          <w:color w:val="auto"/>
+          <w:sz w:val="24"/>
+          <w:szCs w:val="24"/>
+          <w:u w:val="none"/>
+          <w:lang w:val="pt-BR"/>
+        </w:rPr>
+        <w:t>yarn init -2</w:t>
+      </w:r>
+    </w:p>
+    <w:p>
+      <w:pPr>
+        <w:rPr>
+          <w:rFonts w:hint="default" w:ascii="Bahnschrift Light SemiCondensed" w:hAnsi="Bahnschrift Light SemiCondensed"/>
+          <w:b/>
+          <w:bCs/>
+          <w:i w:val="0"/>
+          <w:iCs w:val="0"/>
+          <w:color w:val="auto"/>
+          <w:sz w:val="24"/>
+          <w:szCs w:val="24"/>
+          <w:u w:val="none"/>
+          <w:lang w:val="pt-BR"/>
+        </w:rPr>
+      </w:pPr>
+    </w:p>
+    <w:p>
+      <w:pPr>
+        <w:rPr>
+          <w:rFonts w:hint="default" w:ascii="Bahnschrift Light SemiCondensed" w:hAnsi="Bahnschrift Light SemiCondensed"/>
+          <w:b w:val="0"/>
+          <w:bCs w:val="0"/>
+          <w:i w:val="0"/>
+          <w:iCs w:val="0"/>
+          <w:color w:val="auto"/>
+          <w:sz w:val="24"/>
+          <w:szCs w:val="24"/>
+          <w:u w:val="none"/>
+          <w:lang w:val="pt-BR"/>
+        </w:rPr>
+      </w:pPr>
+      <w:r>
+        <w:rPr>
+          <w:rFonts w:hint="default" w:ascii="Bahnschrift Light SemiCondensed" w:hAnsi="Bahnschrift Light SemiCondensed"/>
+          <w:b/>
+          <w:bCs/>
+          <w:i w:val="0"/>
+          <w:iCs w:val="0"/>
+          <w:color w:val="auto"/>
+          <w:sz w:val="24"/>
+          <w:szCs w:val="24"/>
+          <w:u w:val="none"/>
+          <w:lang w:val="pt-BR"/>
+        </w:rPr>
+        <w:tab/>
+      </w:r>
+      <w:r>
+        <w:rPr>
+          <w:rFonts w:hint="default" w:ascii="Bahnschrift Light SemiCondensed" w:hAnsi="Bahnschrift Light SemiCondensed"/>
+          <w:b w:val="0"/>
+          <w:bCs w:val="0"/>
+          <w:i w:val="0"/>
+          <w:iCs w:val="0"/>
+          <w:color w:val="auto"/>
+          <w:sz w:val="24"/>
+          <w:szCs w:val="24"/>
+          <w:u w:val="none"/>
+          <w:lang w:val="pt-BR"/>
+        </w:rPr>
+        <w:t>Agora, ao contrário do</w:t>
+      </w:r>
+      <w:r>
+        <w:rPr>
+          <w:rFonts w:hint="default" w:ascii="Bahnschrift Light SemiCondensed" w:hAnsi="Bahnschrift Light SemiCondensed"/>
+          <w:b/>
+          <w:bCs/>
+          <w:i w:val="0"/>
+          <w:iCs w:val="0"/>
+          <w:color w:val="auto"/>
+          <w:sz w:val="24"/>
+          <w:szCs w:val="24"/>
+          <w:u w:val="none"/>
+          <w:lang w:val="pt-BR"/>
+        </w:rPr>
+        <w:t xml:space="preserve"> NPM </w:t>
+      </w:r>
+      <w:r>
+        <w:rPr>
+          <w:rFonts w:hint="default" w:ascii="Bahnschrift Light SemiCondensed" w:hAnsi="Bahnschrift Light SemiCondensed"/>
+          <w:b w:val="0"/>
+          <w:bCs w:val="0"/>
+          <w:i w:val="0"/>
+          <w:iCs w:val="0"/>
+          <w:color w:val="auto"/>
+          <w:sz w:val="24"/>
+          <w:szCs w:val="24"/>
+          <w:u w:val="none"/>
+          <w:lang w:val="pt-BR"/>
+        </w:rPr>
+        <w:t xml:space="preserve">onde tínhamos o </w:t>
+      </w:r>
+      <w:r>
+        <w:rPr>
+          <w:rFonts w:hint="default" w:ascii="Bahnschrift Light SemiCondensed" w:hAnsi="Bahnschrift Light SemiCondensed"/>
+          <w:b/>
+          <w:bCs/>
+          <w:i w:val="0"/>
+          <w:iCs w:val="0"/>
+          <w:color w:val="auto"/>
+          <w:sz w:val="24"/>
+          <w:szCs w:val="24"/>
+          <w:u w:val="none"/>
+          <w:lang w:val="pt-BR"/>
+        </w:rPr>
+        <w:t xml:space="preserve">package-lock.json </w:t>
+      </w:r>
+      <w:r>
+        <w:rPr>
+          <w:rFonts w:hint="default" w:ascii="Bahnschrift Light SemiCondensed" w:hAnsi="Bahnschrift Light SemiCondensed"/>
+          <w:b w:val="0"/>
+          <w:bCs w:val="0"/>
+          <w:i w:val="0"/>
+          <w:iCs w:val="0"/>
+          <w:color w:val="auto"/>
+          <w:sz w:val="24"/>
+          <w:szCs w:val="24"/>
+          <w:u w:val="none"/>
+          <w:lang w:val="pt-BR"/>
+        </w:rPr>
+        <w:t xml:space="preserve">vamos ter o arquivo </w:t>
+      </w:r>
+      <w:r>
+        <w:rPr>
+          <w:rFonts w:hint="default" w:ascii="Bahnschrift Light SemiCondensed" w:hAnsi="Bahnschrift Light SemiCondensed"/>
+          <w:b/>
+          <w:bCs/>
+          <w:i w:val="0"/>
+          <w:iCs w:val="0"/>
+          <w:color w:val="auto"/>
+          <w:sz w:val="24"/>
+          <w:szCs w:val="24"/>
+          <w:u w:val="none"/>
+          <w:lang w:val="pt-BR"/>
+        </w:rPr>
+        <w:t>yarn.lock</w:t>
+      </w:r>
+      <w:r>
+        <w:rPr>
+          <w:rFonts w:hint="default" w:ascii="Bahnschrift Light SemiCondensed" w:hAnsi="Bahnschrift Light SemiCondensed"/>
+          <w:b w:val="0"/>
+          <w:bCs w:val="0"/>
+          <w:i w:val="0"/>
+          <w:iCs w:val="0"/>
+          <w:color w:val="auto"/>
+          <w:sz w:val="24"/>
+          <w:szCs w:val="24"/>
+          <w:u w:val="none"/>
+          <w:lang w:val="pt-BR"/>
+        </w:rPr>
+        <w:t xml:space="preserve">, e assim como no </w:t>
+      </w:r>
+      <w:r>
+        <w:rPr>
+          <w:rFonts w:hint="default" w:ascii="Bahnschrift Light SemiCondensed" w:hAnsi="Bahnschrift Light SemiCondensed"/>
+          <w:b/>
+          <w:bCs/>
+          <w:i w:val="0"/>
+          <w:iCs w:val="0"/>
+          <w:color w:val="auto"/>
+          <w:sz w:val="24"/>
+          <w:szCs w:val="24"/>
+          <w:u w:val="none"/>
+          <w:lang w:val="pt-BR"/>
+        </w:rPr>
+        <w:t xml:space="preserve">NPM </w:t>
+      </w:r>
+      <w:r>
+        <w:rPr>
+          <w:rFonts w:hint="default" w:ascii="Bahnschrift Light SemiCondensed" w:hAnsi="Bahnschrift Light SemiCondensed"/>
+          <w:b w:val="0"/>
+          <w:bCs w:val="0"/>
+          <w:i w:val="0"/>
+          <w:iCs w:val="0"/>
+          <w:color w:val="auto"/>
+          <w:sz w:val="24"/>
+          <w:szCs w:val="24"/>
+          <w:u w:val="none"/>
+          <w:lang w:val="pt-BR"/>
+        </w:rPr>
+        <w:t>não devemos alterar nada nesse arquivo.</w:t>
+      </w:r>
+    </w:p>
+    <w:p>
+      <w:pPr>
+        <w:rPr>
+          <w:rFonts w:hint="default" w:ascii="Bahnschrift Light SemiCondensed" w:hAnsi="Bahnschrift Light SemiCondensed"/>
+          <w:b w:val="0"/>
+          <w:bCs w:val="0"/>
+          <w:i w:val="0"/>
+          <w:iCs w:val="0"/>
+          <w:color w:val="auto"/>
+          <w:sz w:val="24"/>
+          <w:szCs w:val="24"/>
+          <w:u w:val="none"/>
+          <w:lang w:val="pt-BR"/>
+        </w:rPr>
+      </w:pPr>
+    </w:p>
+    <w:p>
+      <w:pPr>
+        <w:rPr>
+          <w:rFonts w:hint="default" w:ascii="Bahnschrift Light SemiCondensed" w:hAnsi="Bahnschrift Light SemiCondensed"/>
+          <w:b w:val="0"/>
+          <w:bCs w:val="0"/>
+          <w:i w:val="0"/>
+          <w:iCs w:val="0"/>
+          <w:color w:val="auto"/>
+          <w:sz w:val="24"/>
+          <w:szCs w:val="24"/>
+          <w:u w:val="none"/>
+          <w:lang w:val="pt-BR"/>
+        </w:rPr>
+      </w:pPr>
+      <w:r>
+        <w:rPr>
+          <w:rFonts w:hint="default" w:ascii="Bahnschrift Light SemiCondensed" w:hAnsi="Bahnschrift Light SemiCondensed"/>
+          <w:b w:val="0"/>
+          <w:bCs w:val="0"/>
+          <w:i w:val="0"/>
+          <w:iCs w:val="0"/>
+          <w:color w:val="auto"/>
+          <w:sz w:val="24"/>
+          <w:szCs w:val="24"/>
+          <w:u w:val="none"/>
+          <w:lang w:val="pt-BR"/>
+        </w:rPr>
+        <w:tab/>
+        <w:t>Para instalar um pacote como dependencias globais no Yarn utilizamos o seguinte comando...</w:t>
+      </w:r>
+    </w:p>
+    <w:p>
+      <w:pPr>
+        <w:rPr>
+          <w:rFonts w:hint="default" w:ascii="Bahnschrift Light SemiCondensed" w:hAnsi="Bahnschrift Light SemiCondensed"/>
+          <w:b w:val="0"/>
+          <w:bCs w:val="0"/>
+          <w:i w:val="0"/>
+          <w:iCs w:val="0"/>
+          <w:color w:val="auto"/>
+          <w:sz w:val="24"/>
+          <w:szCs w:val="24"/>
+          <w:u w:val="none"/>
+          <w:lang w:val="pt-BR"/>
+        </w:rPr>
+      </w:pPr>
+      <w:r>
+        <w:rPr>
+          <w:rFonts w:hint="default" w:ascii="Bahnschrift Light SemiCondensed" w:hAnsi="Bahnschrift Light SemiCondensed"/>
+          <w:b w:val="0"/>
+          <w:bCs w:val="0"/>
+          <w:i w:val="0"/>
+          <w:iCs w:val="0"/>
+          <w:color w:val="auto"/>
+          <w:sz w:val="24"/>
+          <w:szCs w:val="24"/>
+          <w:u w:val="none"/>
+          <w:lang w:val="pt-BR"/>
+        </w:rPr>
+        <w:tab/>
+      </w:r>
+    </w:p>
+    <w:p>
+      <w:pPr>
+        <w:rPr>
+          <w:rFonts w:hint="default" w:ascii="Bahnschrift Light SemiCondensed" w:hAnsi="Bahnschrift Light SemiCondensed"/>
+          <w:b/>
+          <w:bCs/>
+          <w:i w:val="0"/>
+          <w:iCs w:val="0"/>
+          <w:color w:val="auto"/>
+          <w:sz w:val="24"/>
+          <w:szCs w:val="24"/>
+          <w:u w:val="none"/>
+          <w:lang w:val="pt-BR"/>
+        </w:rPr>
+      </w:pPr>
+      <w:r>
+        <w:rPr>
+          <w:rFonts w:hint="default" w:ascii="Bahnschrift Light SemiCondensed" w:hAnsi="Bahnschrift Light SemiCondensed"/>
+          <w:b/>
+          <w:bCs/>
+          <w:i w:val="0"/>
+          <w:iCs w:val="0"/>
+          <w:color w:val="auto"/>
+          <w:sz w:val="24"/>
+          <w:szCs w:val="24"/>
+          <w:u w:val="none"/>
+          <w:lang w:val="pt-BR"/>
+        </w:rPr>
+        <w:t>yarn add react</w:t>
+      </w:r>
+    </w:p>
+    <w:p>
+      <w:pPr>
+        <w:rPr>
+          <w:rFonts w:hint="default" w:ascii="Bahnschrift Light SemiCondensed" w:hAnsi="Bahnschrift Light SemiCondensed"/>
+          <w:b/>
+          <w:bCs/>
+          <w:i w:val="0"/>
+          <w:iCs w:val="0"/>
+          <w:color w:val="auto"/>
+          <w:sz w:val="24"/>
+          <w:szCs w:val="24"/>
+          <w:u w:val="none"/>
+          <w:lang w:val="pt-BR"/>
+        </w:rPr>
+      </w:pPr>
+      <w:r>
+        <w:rPr>
+          <w:rFonts w:hint="default" w:ascii="Bahnschrift Light SemiCondensed" w:hAnsi="Bahnschrift Light SemiCondensed"/>
+          <w:b/>
+          <w:bCs/>
+          <w:i w:val="0"/>
+          <w:iCs w:val="0"/>
+          <w:color w:val="auto"/>
+          <w:sz w:val="24"/>
+          <w:szCs w:val="24"/>
+          <w:u w:val="none"/>
+          <w:lang w:val="pt-BR"/>
+        </w:rPr>
+        <w:t>yarn add next</w:t>
+      </w:r>
+    </w:p>
+    <w:p>
+      <w:pPr>
+        <w:rPr>
+          <w:rFonts w:hint="default" w:ascii="Bahnschrift Light SemiCondensed" w:hAnsi="Bahnschrift Light SemiCondensed"/>
+          <w:b/>
+          <w:bCs/>
+          <w:i w:val="0"/>
+          <w:iCs w:val="0"/>
+          <w:color w:val="auto"/>
+          <w:sz w:val="24"/>
+          <w:szCs w:val="24"/>
+          <w:u w:val="none"/>
+          <w:lang w:val="pt-BR"/>
+        </w:rPr>
+      </w:pPr>
+    </w:p>
+    <w:p>
+      <w:pPr>
+        <w:rPr>
+          <w:rFonts w:hint="default" w:ascii="Bahnschrift Light SemiCondensed" w:hAnsi="Bahnschrift Light SemiCondensed"/>
+          <w:b w:val="0"/>
+          <w:bCs w:val="0"/>
+          <w:i w:val="0"/>
+          <w:iCs w:val="0"/>
+          <w:color w:val="auto"/>
+          <w:sz w:val="24"/>
+          <w:szCs w:val="24"/>
+          <w:u w:val="none"/>
+          <w:lang w:val="pt-BR"/>
+        </w:rPr>
+      </w:pPr>
+      <w:r>
+        <w:rPr>
+          <w:rFonts w:hint="default" w:ascii="Bahnschrift Light SemiCondensed" w:hAnsi="Bahnschrift Light SemiCondensed"/>
+          <w:b w:val="0"/>
+          <w:bCs w:val="0"/>
+          <w:i w:val="0"/>
+          <w:iCs w:val="0"/>
+          <w:color w:val="auto"/>
+          <w:sz w:val="24"/>
+          <w:szCs w:val="24"/>
+          <w:u w:val="none"/>
+          <w:lang w:val="pt-BR"/>
+        </w:rPr>
+        <w:tab/>
+      </w:r>
+      <w:r>
+        <w:rPr>
+          <w:rFonts w:hint="default" w:ascii="Bahnschrift Light SemiCondensed" w:hAnsi="Bahnschrift Light SemiCondensed"/>
+          <w:b w:val="0"/>
+          <w:bCs w:val="0"/>
+          <w:i w:val="0"/>
+          <w:iCs w:val="0"/>
+          <w:color w:val="auto"/>
+          <w:sz w:val="24"/>
+          <w:szCs w:val="24"/>
+          <w:u w:val="none"/>
+          <w:lang w:val="pt-BR"/>
+        </w:rPr>
+        <w:t>Para instalar um pacote como dependência local no Yarn utilizamos o seguinte comando...</w:t>
+      </w:r>
+    </w:p>
+    <w:p>
+      <w:pPr>
+        <w:rPr>
+          <w:rFonts w:hint="default" w:ascii="Bahnschrift Light SemiCondensed" w:hAnsi="Bahnschrift Light SemiCondensed"/>
+          <w:b w:val="0"/>
+          <w:bCs w:val="0"/>
+          <w:i w:val="0"/>
+          <w:iCs w:val="0"/>
+          <w:color w:val="auto"/>
+          <w:sz w:val="24"/>
+          <w:szCs w:val="24"/>
+          <w:u w:val="none"/>
+          <w:lang w:val="pt-BR"/>
+        </w:rPr>
+      </w:pPr>
+    </w:p>
+    <w:p>
+      <w:pPr>
+        <w:rPr>
+          <w:rFonts w:hint="default" w:ascii="Bahnschrift Light SemiCondensed" w:hAnsi="Bahnschrift Light SemiCondensed"/>
+          <w:b/>
+          <w:bCs/>
+          <w:i w:val="0"/>
+          <w:iCs w:val="0"/>
+          <w:color w:val="auto"/>
+          <w:sz w:val="24"/>
+          <w:szCs w:val="24"/>
+          <w:u w:val="none"/>
+          <w:lang w:val="pt-BR"/>
+        </w:rPr>
+      </w:pPr>
+      <w:r>
+        <w:rPr>
+          <w:rFonts w:hint="default" w:ascii="Bahnschrift Light SemiCondensed" w:hAnsi="Bahnschrift Light SemiCondensed"/>
+          <w:b/>
+          <w:bCs/>
+          <w:i w:val="0"/>
+          <w:iCs w:val="0"/>
+          <w:color w:val="auto"/>
+          <w:sz w:val="24"/>
+          <w:szCs w:val="24"/>
+          <w:u w:val="none"/>
+          <w:lang w:val="pt-BR"/>
+        </w:rPr>
+        <w:t>yarn add react -D</w:t>
+      </w:r>
+    </w:p>
+    <w:p>
+      <w:pPr>
+        <w:rPr>
+          <w:rFonts w:hint="default" w:ascii="Bahnschrift Light SemiCondensed" w:hAnsi="Bahnschrift Light SemiCondensed"/>
+          <w:b w:val="0"/>
+          <w:bCs w:val="0"/>
+          <w:i w:val="0"/>
+          <w:iCs w:val="0"/>
+          <w:color w:val="auto"/>
+          <w:sz w:val="24"/>
+          <w:szCs w:val="24"/>
+          <w:u w:val="none"/>
+          <w:lang w:val="pt-BR"/>
+        </w:rPr>
+      </w:pPr>
+      <w:r>
+        <w:rPr>
+          <w:rFonts w:hint="default" w:ascii="Bahnschrift Light SemiCondensed" w:hAnsi="Bahnschrift Light SemiCondensed"/>
+          <w:b/>
+          <w:bCs/>
+          <w:i w:val="0"/>
+          <w:iCs w:val="0"/>
+          <w:color w:val="auto"/>
+          <w:sz w:val="24"/>
+          <w:szCs w:val="24"/>
+          <w:u w:val="none"/>
+          <w:lang w:val="pt-BR"/>
+        </w:rPr>
+        <w:t>yarn add next -D</w:t>
+      </w:r>
+    </w:p>
+    <w:p>
+      <w:pPr>
+        <w:rPr>
+          <w:rFonts w:hint="default" w:ascii="Bahnschrift Light SemiCondensed" w:hAnsi="Bahnschrift Light SemiCondensed"/>
+          <w:b w:val="0"/>
+          <w:bCs w:val="0"/>
+          <w:i w:val="0"/>
+          <w:iCs w:val="0"/>
+          <w:color w:val="auto"/>
+          <w:sz w:val="24"/>
+          <w:szCs w:val="24"/>
+          <w:u w:val="none"/>
+          <w:lang w:val="pt-BR"/>
+        </w:rPr>
+      </w:pPr>
+    </w:p>
+    <w:p>
+      <w:pPr>
+        <w:rPr>
+          <w:rFonts w:hint="default" w:ascii="Bahnschrift Light SemiCondensed" w:hAnsi="Bahnschrift Light SemiCondensed"/>
+          <w:b w:val="0"/>
+          <w:bCs w:val="0"/>
+          <w:i w:val="0"/>
+          <w:iCs w:val="0"/>
+          <w:color w:val="auto"/>
+          <w:sz w:val="24"/>
+          <w:szCs w:val="24"/>
+          <w:u w:val="none"/>
+          <w:lang w:val="pt-BR"/>
+        </w:rPr>
+      </w:pPr>
+      <w:r>
+        <w:rPr>
+          <w:rFonts w:hint="default" w:ascii="Bahnschrift Light SemiCondensed" w:hAnsi="Bahnschrift Light SemiCondensed"/>
+          <w:b w:val="0"/>
+          <w:bCs w:val="0"/>
+          <w:i w:val="0"/>
+          <w:iCs w:val="0"/>
+          <w:color w:val="auto"/>
+          <w:sz w:val="24"/>
+          <w:szCs w:val="24"/>
+          <w:u w:val="none"/>
+          <w:lang w:val="pt-BR"/>
+        </w:rPr>
+        <w:tab/>
+        <w:t>Para remover arquivos no Yarn utilizamos o seguinte comando...</w:t>
+      </w:r>
+    </w:p>
+    <w:p>
+      <w:pPr>
+        <w:rPr>
+          <w:rFonts w:hint="default" w:ascii="Bahnschrift Light SemiCondensed" w:hAnsi="Bahnschrift Light SemiCondensed"/>
+          <w:b w:val="0"/>
+          <w:bCs w:val="0"/>
+          <w:i w:val="0"/>
+          <w:iCs w:val="0"/>
+          <w:color w:val="auto"/>
+          <w:sz w:val="24"/>
+          <w:szCs w:val="24"/>
+          <w:u w:val="none"/>
+          <w:lang w:val="pt-BR"/>
+        </w:rPr>
+      </w:pPr>
+    </w:p>
+    <w:p>
+      <w:pPr>
+        <w:rPr>
+          <w:rFonts w:hint="default" w:ascii="Bahnschrift Light SemiCondensed" w:hAnsi="Bahnschrift Light SemiCondensed"/>
+          <w:b/>
+          <w:bCs/>
+          <w:i w:val="0"/>
+          <w:iCs w:val="0"/>
+          <w:color w:val="auto"/>
+          <w:sz w:val="24"/>
+          <w:szCs w:val="24"/>
+          <w:u w:val="none"/>
+          <w:lang w:val="pt-BR"/>
+        </w:rPr>
+      </w:pPr>
+      <w:r>
+        <w:rPr>
+          <w:rFonts w:hint="default" w:ascii="Bahnschrift Light SemiCondensed" w:hAnsi="Bahnschrift Light SemiCondensed"/>
+          <w:b/>
+          <w:bCs/>
+          <w:i w:val="0"/>
+          <w:iCs w:val="0"/>
+          <w:color w:val="auto"/>
+          <w:sz w:val="24"/>
+          <w:szCs w:val="24"/>
+          <w:u w:val="none"/>
+          <w:lang w:val="pt-BR"/>
+        </w:rPr>
+        <w:t>yarn remove react</w:t>
+      </w:r>
+    </w:p>
+    <w:p>
+      <w:pPr>
+        <w:rPr>
+          <w:rFonts w:hint="default" w:ascii="Bahnschrift Light SemiCondensed" w:hAnsi="Bahnschrift Light SemiCondensed"/>
+          <w:b/>
+          <w:bCs/>
+          <w:i w:val="0"/>
+          <w:iCs w:val="0"/>
+          <w:color w:val="auto"/>
+          <w:sz w:val="24"/>
+          <w:szCs w:val="24"/>
+          <w:u w:val="none"/>
+          <w:lang w:val="pt-BR"/>
+        </w:rPr>
+      </w:pPr>
+      <w:r>
+        <w:rPr>
+          <w:rFonts w:hint="default" w:ascii="Bahnschrift Light SemiCondensed" w:hAnsi="Bahnschrift Light SemiCondensed"/>
+          <w:b/>
+          <w:bCs/>
+          <w:i w:val="0"/>
+          <w:iCs w:val="0"/>
+          <w:color w:val="auto"/>
+          <w:sz w:val="24"/>
+          <w:szCs w:val="24"/>
+          <w:u w:val="none"/>
+          <w:lang w:val="pt-BR"/>
+        </w:rPr>
+        <w:t>yarn remove next</w:t>
+      </w:r>
+    </w:p>
+    <w:p>
+      <w:pPr>
+        <w:rPr>
+          <w:rFonts w:hint="default" w:ascii="Bahnschrift Light SemiCondensed" w:hAnsi="Bahnschrift Light SemiCondensed"/>
+          <w:b/>
+          <w:bCs/>
+          <w:i w:val="0"/>
+          <w:iCs w:val="0"/>
+          <w:color w:val="auto"/>
+          <w:sz w:val="24"/>
+          <w:szCs w:val="24"/>
+          <w:u w:val="none"/>
+          <w:lang w:val="pt-BR"/>
+        </w:rPr>
+      </w:pPr>
+    </w:p>
+    <w:p>
+      <w:pPr>
+        <w:rPr>
+          <w:rFonts w:hint="default" w:ascii="Bahnschrift Light SemiCondensed" w:hAnsi="Bahnschrift Light SemiCondensed"/>
+          <w:b w:val="0"/>
+          <w:bCs w:val="0"/>
+          <w:i w:val="0"/>
+          <w:iCs w:val="0"/>
+          <w:color w:val="auto"/>
+          <w:sz w:val="24"/>
+          <w:szCs w:val="24"/>
+          <w:u w:val="none"/>
+          <w:lang w:val="pt-BR"/>
+        </w:rPr>
+      </w:pPr>
+      <w:r>
+        <w:rPr>
+          <w:rFonts w:hint="default" w:ascii="Bahnschrift Light SemiCondensed" w:hAnsi="Bahnschrift Light SemiCondensed"/>
+          <w:b/>
+          <w:bCs/>
+          <w:i w:val="0"/>
+          <w:iCs w:val="0"/>
+          <w:color w:val="auto"/>
+          <w:sz w:val="24"/>
+          <w:szCs w:val="24"/>
+          <w:u w:val="none"/>
+          <w:lang w:val="pt-BR"/>
+        </w:rPr>
+        <w:tab/>
+      </w:r>
+      <w:r>
+        <w:rPr>
+          <w:rFonts w:hint="default" w:ascii="Bahnschrift Light SemiCondensed" w:hAnsi="Bahnschrift Light SemiCondensed"/>
+          <w:b w:val="0"/>
+          <w:bCs w:val="0"/>
+          <w:i w:val="0"/>
+          <w:iCs w:val="0"/>
+          <w:color w:val="auto"/>
+          <w:sz w:val="24"/>
+          <w:szCs w:val="24"/>
+          <w:u w:val="none"/>
+          <w:lang w:val="pt-BR"/>
+        </w:rPr>
+        <w:t xml:space="preserve">Agora basta você escolher um dos Gerenciadores de Pacotes e subir seus projetos. </w:t>
+      </w:r>
+    </w:p>
+    <w:p>
+      <w:pPr>
+        <w:rPr>
+          <w:rFonts w:hint="default" w:ascii="Bahnschrift Light SemiCondensed" w:hAnsi="Bahnschrift Light SemiCondensed"/>
+          <w:b w:val="0"/>
+          <w:bCs w:val="0"/>
+          <w:i w:val="0"/>
+          <w:iCs w:val="0"/>
+          <w:color w:val="auto"/>
+          <w:sz w:val="24"/>
+          <w:szCs w:val="24"/>
+          <w:u w:val="none"/>
+          <w:lang w:val="pt-BR"/>
+        </w:rPr>
+      </w:pPr>
+    </w:p>
+    <w:p>
+      <w:pPr>
+        <w:rPr>
+          <w:rFonts w:hint="default" w:ascii="Bahnschrift Light SemiCondensed" w:hAnsi="Bahnschrift Light SemiCondensed"/>
+          <w:b w:val="0"/>
+          <w:bCs w:val="0"/>
+          <w:i w:val="0"/>
+          <w:iCs w:val="0"/>
+          <w:color w:val="auto"/>
+          <w:sz w:val="24"/>
+          <w:szCs w:val="24"/>
+          <w:u w:val="none"/>
+          <w:lang w:val="pt-BR"/>
+        </w:rPr>
+      </w:pPr>
+    </w:p>
+    <w:p>
+      <w:pPr>
+        <w:rPr>
+          <w:rFonts w:hint="default" w:ascii="Bahnschrift Light SemiCondensed" w:hAnsi="Bahnschrift Light SemiCondensed"/>
+          <w:b w:val="0"/>
+          <w:bCs w:val="0"/>
+          <w:i w:val="0"/>
+          <w:iCs w:val="0"/>
+          <w:color w:val="auto"/>
+          <w:sz w:val="24"/>
+          <w:szCs w:val="24"/>
+          <w:u w:val="none"/>
+          <w:lang w:val="pt-BR"/>
+        </w:rPr>
+      </w:pPr>
+      <w:r>
+        <w:rPr>
+          <w:rFonts w:hint="default" w:ascii="Bahnschrift Light SemiCondensed" w:hAnsi="Bahnschrift Light SemiCondensed"/>
+          <w:b/>
+          <w:bCs/>
+          <w:i w:val="0"/>
+          <w:iCs w:val="0"/>
+          <w:color w:val="auto"/>
+          <w:sz w:val="24"/>
+          <w:szCs w:val="24"/>
+          <w:u w:val="none"/>
+          <w:lang w:val="pt-BR"/>
+        </w:rPr>
+        <w:t xml:space="preserve">ATENÇÃO: </w:t>
+      </w:r>
       <w:bookmarkStart w:id="0" w:name="_GoBack"/>
       <w:bookmarkEnd w:id="0"/>
-    </w:p>
-    <w:p>
-      <w:pPr>
-        <w:rPr>
-          <w:rFonts w:hint="default" w:ascii="Bahnschrift Light SemiCondensed" w:hAnsi="Bahnschrift Light SemiCondensed"/>
-          <w:b/>
-          <w:bCs/>
-          <w:i w:val="0"/>
-          <w:iCs w:val="0"/>
-          <w:color w:val="auto"/>
-          <w:sz w:val="24"/>
-          <w:szCs w:val="24"/>
-          <w:u w:val="none"/>
-          <w:lang w:val="pt-BR"/>
-        </w:rPr>
-      </w:pPr>
-    </w:p>
-    <w:p>
-      <w:pPr>
-        <w:rPr>
-          <w:rFonts w:hint="default" w:ascii="Bahnschrift Light SemiCondensed" w:hAnsi="Bahnschrift Light SemiCondensed"/>
-          <w:b/>
-          <w:bCs/>
-          <w:i w:val="0"/>
-          <w:iCs w:val="0"/>
-          <w:color w:val="auto"/>
-          <w:sz w:val="24"/>
-          <w:szCs w:val="24"/>
-          <w:u w:val="none"/>
-          <w:lang w:val="pt-BR"/>
-        </w:rPr>
-      </w:pPr>
-    </w:p>
-    <w:p>
-      <w:pPr>
-        <w:rPr>
-          <w:rFonts w:hint="default" w:ascii="Bahnschrift Light SemiCondensed" w:hAnsi="Bahnschrift Light SemiCondensed"/>
-          <w:b/>
-          <w:bCs/>
-          <w:i w:val="0"/>
-          <w:iCs w:val="0"/>
-          <w:color w:val="auto"/>
-          <w:sz w:val="24"/>
-          <w:szCs w:val="24"/>
-          <w:u w:val="none"/>
-          <w:lang w:val="pt-BR"/>
-        </w:rPr>
-      </w:pPr>
+      <w:r>
+        <w:rPr>
+          <w:rFonts w:hint="default" w:ascii="Bahnschrift Light SemiCondensed" w:hAnsi="Bahnschrift Light SemiCondensed"/>
+          <w:b w:val="0"/>
+          <w:bCs w:val="0"/>
+          <w:i w:val="0"/>
+          <w:iCs w:val="0"/>
+          <w:color w:val="auto"/>
+          <w:sz w:val="24"/>
+          <w:szCs w:val="24"/>
+          <w:u w:val="none"/>
+          <w:lang w:val="pt-BR"/>
+        </w:rPr>
+        <w:t>E caso esteja trabalhando com um projeto já pronto continue utilizando o mesmo Gerenciador de Pacotes que já está sendo usando para não haver conflitos.</w:t>
+      </w:r>
     </w:p>
     <w:p>
       <w:pPr>

</xml_diff>